<commit_message>
Se avanza manual de PAD
</commit_message>
<xml_diff>
--- a/manual/Documento descriptivo - pad.docx
+++ b/manual/Documento descriptivo - pad.docx
@@ -814,7 +814,13 @@
         <w:t>PAD</w:t>
       </w:r>
       <w:r>
-        <w:t xml:space="preserve">) podemos encontrar </w:t>
+        <w:t xml:space="preserve">) </w:t>
+      </w:r>
+      <w:r>
+        <w:t xml:space="preserve">se puede </w:t>
+      </w:r>
+      <w:r>
+        <w:t xml:space="preserve">encontrar </w:t>
       </w:r>
       <w:r>
         <w:t>el</w:t>
@@ -840,10 +846,45 @@
         <w:t>”</w:t>
       </w:r>
       <w:r>
+        <w:t xml:space="preserve"> contiene la información de las noticias del edusitio.</w:t>
+      </w:r>
+    </w:p>
+    <w:p>
+      <w:pPr>
+        <w:jc w:val="both"/>
+      </w:pPr>
+      <w:r>
+        <w:t xml:space="preserve">En el término </w:t>
+      </w:r>
+      <w:r>
+        <w:t>“</w:t>
+      </w:r>
+      <w:r>
+        <w:t xml:space="preserve">Secciones </w:t>
+      </w:r>
+      <w:r>
+        <w:t>PAD</w:t>
+      </w:r>
+      <w:r>
+        <w:t>”</w:t>
+      </w:r>
+      <w:r>
         <w:t xml:space="preserve"> </w:t>
       </w:r>
       <w:r>
-        <w:t>contiene la información de las noticias del edusitio.</w:t>
+        <w:t xml:space="preserve">se </w:t>
+      </w:r>
+      <w:r>
+        <w:t>encuentra</w:t>
+      </w:r>
+      <w:r>
+        <w:t>n</w:t>
+      </w:r>
+      <w:r>
+        <w:t xml:space="preserve"> los títulos de las secciones más importantes del edusitio, estos se crearon para darle reglas de visibilidad a algunos paneles de vista</w:t>
+      </w:r>
+      <w:r>
+        <w:t>.</w:t>
       </w:r>
     </w:p>
     <w:p>
@@ -851,25 +892,34 @@
         <w:jc w:val="both"/>
       </w:pPr>
       <w:r>
-        <w:t xml:space="preserve">En el término </w:t>
-      </w:r>
-      <w:r>
-        <w:t>“</w:t>
-      </w:r>
-      <w:r>
-        <w:t xml:space="preserve">Secciones </w:t>
+        <w:t>E</w:t>
+      </w:r>
+      <w:r>
+        <w:t>n e</w:t>
+      </w:r>
+      <w:r>
+        <w:t>l término “</w:t>
+      </w:r>
+      <w:r>
+        <w:t xml:space="preserve">Video </w:t>
+      </w:r>
+      <w:r>
+        <w:t xml:space="preserve">Principal </w:t>
       </w:r>
       <w:r>
         <w:t>PAD</w:t>
       </w:r>
       <w:r>
-        <w:t>”</w:t>
+        <w:t>” se</w:t>
+      </w:r>
+      <w:r>
+        <w:t xml:space="preserve"> encuentra</w:t>
       </w:r>
       <w:r>
         <w:t xml:space="preserve"> </w:t>
       </w:r>
       <w:r>
-        <w:t>encuentras los títulos de las secciones más importantes del edusitio, estos se crearon para darle reglas de visibilidad a algunos paneles de vista</w:t>
+        <w:t>el video que se va a mostrar en la página principal</w:t>
       </w:r>
       <w:r>
         <w:t>.</w:t>
@@ -880,85 +930,219 @@
         <w:jc w:val="both"/>
       </w:pPr>
       <w:r>
-        <w:t>E</w:t>
-      </w:r>
-      <w:r>
-        <w:t>n e</w:t>
-      </w:r>
-      <w:r>
-        <w:t>l término “</w:t>
-      </w:r>
-      <w:r>
-        <w:t>Video PAD</w:t>
-      </w:r>
-      <w:bookmarkStart w:id="1" w:name="_GoBack"/>
+        <w:t>El término “</w:t>
+      </w:r>
+      <w:r>
+        <w:t>Pie de Página Principal PAD</w:t>
+      </w:r>
+      <w:r>
+        <w:t xml:space="preserve">” </w:t>
+      </w:r>
+      <w:r>
+        <w:t>es el espacio en donde está la imagen del pie de página de la página principal</w:t>
+      </w:r>
+      <w:r>
+        <w:t>.</w:t>
+      </w:r>
+    </w:p>
+    <w:p>
+      <w:pPr>
+        <w:jc w:val="both"/>
+      </w:pPr>
+      <w:r>
+        <w:t>El término “</w:t>
+      </w:r>
+      <w:r>
+        <w:t>Videos Pilos Digitales PAD</w:t>
+      </w:r>
+      <w:r>
+        <w:t xml:space="preserve">” contiene los </w:t>
+      </w:r>
+      <w:r>
+        <w:t>videos que se van a mostrar en la sección del menú “Pilos Digitales”</w:t>
+      </w:r>
+      <w:r>
+        <w:t>.</w:t>
+      </w:r>
+    </w:p>
+    <w:p>
+      <w:pPr>
+        <w:jc w:val="both"/>
+      </w:pPr>
+      <w:r>
+        <w:lastRenderedPageBreak/>
+        <w:t>En el término “</w:t>
+      </w:r>
+      <w:r>
+        <w:t>Videos Profes Digitales PAD</w:t>
+      </w:r>
+      <w:r>
+        <w:t>” se muestran todo</w:t>
+      </w:r>
+      <w:r>
+        <w:t xml:space="preserve">s </w:t>
+      </w:r>
+      <w:r>
+        <w:t>los videos que se van a mostrar en la sección del menú “</w:t>
+      </w:r>
+      <w:r>
+        <w:t xml:space="preserve">Profes </w:t>
+      </w:r>
+      <w:r>
+        <w:t>Digitales”.</w:t>
+      </w:r>
+    </w:p>
+    <w:p>
+      <w:pPr>
+        <w:jc w:val="both"/>
+      </w:pPr>
+      <w:r>
+        <w:t>El término “</w:t>
+      </w:r>
+      <w:r>
+        <w:t xml:space="preserve">Archivos </w:t>
+      </w:r>
+      <w:proofErr w:type="spellStart"/>
+      <w:r>
+        <w:t>ExperTICia</w:t>
+      </w:r>
+      <w:proofErr w:type="spellEnd"/>
+      <w:r>
+        <w:t xml:space="preserve"> PAD</w:t>
+      </w:r>
+      <w:r>
+        <w:t xml:space="preserve">” es el espacio en donde </w:t>
+      </w:r>
+      <w:r>
+        <w:t xml:space="preserve">se clasifican las publicaciones </w:t>
+      </w:r>
+      <w:proofErr w:type="spellStart"/>
+      <w:r>
+        <w:t>pdf</w:t>
+      </w:r>
+      <w:proofErr w:type="spellEnd"/>
+      <w:r>
+        <w:t xml:space="preserve"> </w:t>
+      </w:r>
+      <w:r>
+        <w:t>que se van a mostrar en la sección del menú “</w:t>
+      </w:r>
+      <w:proofErr w:type="spellStart"/>
+      <w:r>
+        <w:t>ExperTICia</w:t>
+      </w:r>
+      <w:proofErr w:type="spellEnd"/>
+      <w:r>
+        <w:t>”.</w:t>
+      </w:r>
+    </w:p>
+    <w:p>
+      <w:pPr>
+        <w:jc w:val="both"/>
+      </w:pPr>
+    </w:p>
+    <w:p>
+      <w:pPr>
+        <w:pStyle w:val="Ttulo1"/>
+      </w:pPr>
+      <w:bookmarkStart w:id="1" w:name="_Toc468113391"/>
+      <w:r>
+        <w:t>Tipo de contenido</w:t>
+      </w:r>
       <w:bookmarkEnd w:id="1"/>
-      <w:r>
-        <w:t xml:space="preserve">” se encuentran los contenidos del </w:t>
-      </w:r>
-      <w:r>
-        <w:t>boletín, chat, foro y programas de ETDH.</w:t>
-      </w:r>
-    </w:p>
+    </w:p>
+    <w:p/>
     <w:p>
       <w:pPr>
         <w:jc w:val="both"/>
       </w:pPr>
       <w:r>
-        <w:t>El término “</w:t>
-      </w:r>
-      <w:r>
-        <w:t>Eventos, Documentos y Videos ETDH</w:t>
-      </w:r>
-      <w:r>
-        <w:t xml:space="preserve">” </w:t>
-      </w:r>
-      <w:r>
-        <w:t xml:space="preserve">es el espacio en donde están </w:t>
-      </w:r>
-      <w:r>
-        <w:t>contenida</w:t>
-      </w:r>
-      <w:r>
-        <w:t>s las guías y documentos del edusitio, además de su video principal.</w:t>
-      </w:r>
+        <w:t xml:space="preserve">Los </w:t>
+      </w:r>
+      <w:r>
+        <w:t>tipo</w:t>
+      </w:r>
+      <w:r>
+        <w:t>s</w:t>
+      </w:r>
+      <w:r>
+        <w:t xml:space="preserve"> de contenido </w:t>
+      </w:r>
+      <w:r>
+        <w:t>utilizados en la implementación del edusitio son</w:t>
+      </w:r>
+      <w:r>
+        <w:t>:</w:t>
+      </w:r>
+    </w:p>
+    <w:p>
+      <w:pPr>
+        <w:pStyle w:val="Ttulo2"/>
+      </w:pPr>
+      <w:bookmarkStart w:id="2" w:name="_Toc453533763"/>
+      <w:bookmarkStart w:id="3" w:name="_Toc468113392"/>
+      <w:r>
+        <w:t>Nodo Edusitio Portal</w:t>
+      </w:r>
+      <w:bookmarkEnd w:id="2"/>
+      <w:bookmarkEnd w:id="3"/>
     </w:p>
     <w:p>
       <w:pPr>
         <w:jc w:val="both"/>
       </w:pPr>
       <w:r>
-        <w:t>El término “</w:t>
-      </w:r>
-      <w:r>
-        <w:t>Enlaces de interés ETDH</w:t>
-      </w:r>
-      <w:r>
-        <w:t xml:space="preserve">” contiene los enlaces mostrados en la parte inferior de </w:t>
-      </w:r>
-      <w:r>
-        <w:t>las páginas</w:t>
-      </w:r>
-      <w:r>
-        <w:t xml:space="preserve"> </w:t>
-      </w:r>
-      <w:r>
-        <w:t>como SNET, DANE, entro otros.</w:t>
-      </w:r>
+        <w:t>Este tipo de contenido fue utilizado en el banner del edusitio, el cuál v</w:t>
+      </w:r>
+      <w:r>
+        <w:t>a a aparecer en toda</w:t>
+      </w:r>
+      <w:r>
+        <w:t>s las páginas.</w:t>
+      </w:r>
+    </w:p>
+    <w:p>
+      <w:pPr>
+        <w:pStyle w:val="Ttulo2"/>
+      </w:pPr>
+      <w:bookmarkStart w:id="4" w:name="_Toc453533764"/>
+      <w:bookmarkStart w:id="5" w:name="_Toc468113393"/>
+      <w:r>
+        <w:t>Nodo Nota</w:t>
+      </w:r>
+      <w:r>
+        <w:t xml:space="preserve"> – Edusitio Portal</w:t>
+      </w:r>
+      <w:bookmarkEnd w:id="4"/>
+      <w:bookmarkEnd w:id="5"/>
     </w:p>
     <w:p>
       <w:pPr>
         <w:jc w:val="both"/>
       </w:pPr>
       <w:r>
-        <w:lastRenderedPageBreak/>
-        <w:t>En el término “Preguntas Frecuentes</w:t>
-      </w:r>
-      <w:r>
-        <w:t xml:space="preserve"> ETDH</w:t>
-      </w:r>
-      <w:r>
-        <w:t>” se muestran todas las inquietudes que los usuarios pueden hacerse sobre los temas que el edusitio abarca.</w:t>
+        <w:t xml:space="preserve">Los contenidos de </w:t>
+      </w:r>
+      <w:r>
+        <w:t xml:space="preserve">este </w:t>
+      </w:r>
+      <w:r>
+        <w:t xml:space="preserve">tipo son donde se guarda la información de contenido del Edusitio, ya sean contenido de las páginas, imágenes, etc. </w:t>
+      </w:r>
+      <w:r>
+        <w:t xml:space="preserve">Fue utilizado para este fin en </w:t>
+      </w:r>
+      <w:r>
+        <w:t>l</w:t>
+      </w:r>
+      <w:r>
+        <w:t xml:space="preserve">os </w:t>
+      </w:r>
+      <w:r>
+        <w:t>enlaces del menú</w:t>
+      </w:r>
+      <w:r>
+        <w:t>.</w:t>
       </w:r>
     </w:p>
     <w:p>
@@ -970,11 +1154,11 @@
       <w:pPr>
         <w:pStyle w:val="Ttulo1"/>
       </w:pPr>
-      <w:bookmarkStart w:id="2" w:name="_Toc468113391"/>
-      <w:r>
-        <w:t>Tipo de contenido</w:t>
-      </w:r>
-      <w:bookmarkEnd w:id="2"/>
+      <w:bookmarkStart w:id="6" w:name="_Toc468113394"/>
+      <w:r>
+        <w:t>Menú</w:t>
+      </w:r>
+      <w:bookmarkEnd w:id="6"/>
     </w:p>
     <w:p/>
     <w:p>
@@ -982,125 +1166,15 @@
         <w:jc w:val="both"/>
       </w:pPr>
       <w:r>
-        <w:t xml:space="preserve">Los </w:t>
-      </w:r>
-      <w:r>
-        <w:t>tipo</w:t>
-      </w:r>
-      <w:r>
-        <w:t>s</w:t>
-      </w:r>
-      <w:r>
-        <w:t xml:space="preserve"> de contenido </w:t>
-      </w:r>
-      <w:r>
-        <w:t>utilizados en la implementación del edusitio son</w:t>
-      </w:r>
-      <w:r>
-        <w:t>:</w:t>
-      </w:r>
-    </w:p>
-    <w:p>
-      <w:pPr>
-        <w:pStyle w:val="Ttulo2"/>
-      </w:pPr>
-      <w:bookmarkStart w:id="3" w:name="_Toc453533763"/>
-      <w:bookmarkStart w:id="4" w:name="_Toc468113392"/>
-      <w:r>
-        <w:t>Nodo Edusitio Portal</w:t>
-      </w:r>
-      <w:bookmarkEnd w:id="3"/>
-      <w:bookmarkEnd w:id="4"/>
-    </w:p>
-    <w:p>
-      <w:pPr>
-        <w:jc w:val="both"/>
-      </w:pPr>
-      <w:r>
-        <w:t>Este tipo de contenido fue utilizado en el banner del edusitio, el cuál v</w:t>
-      </w:r>
-      <w:r>
-        <w:t>a a aparecer en toda</w:t>
-      </w:r>
-      <w:r>
-        <w:t>s las páginas.</w:t>
-      </w:r>
-    </w:p>
-    <w:p>
-      <w:pPr>
-        <w:pStyle w:val="Ttulo2"/>
-      </w:pPr>
-      <w:bookmarkStart w:id="5" w:name="_Toc453533764"/>
-      <w:bookmarkStart w:id="6" w:name="_Toc468113393"/>
-      <w:r>
-        <w:t>Nodo Nota</w:t>
-      </w:r>
-      <w:r>
-        <w:t xml:space="preserve"> – Edusitio Portal</w:t>
-      </w:r>
-      <w:bookmarkEnd w:id="5"/>
-      <w:bookmarkEnd w:id="6"/>
-    </w:p>
-    <w:p>
-      <w:pPr>
-        <w:jc w:val="both"/>
-      </w:pPr>
-      <w:r>
-        <w:t xml:space="preserve">Los contenidos de </w:t>
-      </w:r>
-      <w:r>
-        <w:t xml:space="preserve">este </w:t>
-      </w:r>
-      <w:r>
-        <w:t xml:space="preserve">tipo son donde se guarda la información de contenido del Edusitio, ya sean contenido de las páginas, imágenes, etc. </w:t>
-      </w:r>
-      <w:r>
-        <w:t xml:space="preserve">Fue utilizado para este fin en </w:t>
-      </w:r>
-      <w:r>
-        <w:t>l</w:t>
-      </w:r>
-      <w:r>
-        <w:t xml:space="preserve">os </w:t>
-      </w:r>
-      <w:r>
-        <w:t>enlaces del menú</w:t>
-      </w:r>
-      <w:r>
-        <w:t xml:space="preserve"> y del carrusel de destacados</w:t>
-      </w:r>
-      <w:r>
-        <w:t>.</w:t>
-      </w:r>
-    </w:p>
-    <w:p>
-      <w:pPr>
-        <w:jc w:val="both"/>
-      </w:pPr>
-    </w:p>
-    <w:p>
-      <w:pPr>
-        <w:pStyle w:val="Ttulo1"/>
-      </w:pPr>
-      <w:bookmarkStart w:id="7" w:name="_Toc468113394"/>
-      <w:r>
-        <w:t>Menú</w:t>
-      </w:r>
-      <w:bookmarkEnd w:id="7"/>
-    </w:p>
-    <w:p/>
-    <w:p>
-      <w:pPr>
-        <w:jc w:val="both"/>
-      </w:pPr>
-      <w:r>
         <w:t>El menú creado para el edusitio se denomina “</w:t>
       </w:r>
-      <w:r>
-        <w:t xml:space="preserve">Menú Principal </w:t>
-      </w:r>
-      <w:r>
-        <w:t>ETDH</w:t>
+      <w:proofErr w:type="spellStart"/>
+      <w:r>
+        <w:t>Menu</w:t>
+      </w:r>
+      <w:proofErr w:type="spellEnd"/>
+      <w:r>
+        <w:t xml:space="preserve"> principal PAD</w:t>
       </w:r>
       <w:r>
         <w:t>”. A continuación, están listadas las opciones y la jerarquía en cómo se organizan los enlaces de este menú.</w:t>
@@ -1116,10 +1190,10 @@
           <w:lang w:eastAsia="es-CO"/>
         </w:rPr>
         <w:drawing>
-          <wp:inline distT="0" distB="0" distL="0" distR="0" wp14:anchorId="0663802F" wp14:editId="370CB4A6">
-            <wp:extent cx="4798947" cy="3248167"/>
-            <wp:effectExtent l="0" t="0" r="1905" b="0"/>
-            <wp:docPr id="6" name="Imagen 6"/>
+          <wp:inline distT="0" distB="0" distL="0" distR="0" wp14:anchorId="1B48EF81" wp14:editId="29A3509D">
+            <wp:extent cx="4562475" cy="2434043"/>
+            <wp:effectExtent l="0" t="0" r="0" b="4445"/>
+            <wp:docPr id="2" name="Imagen 2"/>
             <wp:cNvGraphicFramePr>
               <a:graphicFrameLocks xmlns:a="http://schemas.openxmlformats.org/drawingml/2006/main" noChangeAspect="1"/>
             </wp:cNvGraphicFramePr>
@@ -1139,7 +1213,7 @@
                   <pic:spPr>
                     <a:xfrm>
                       <a:off x="0" y="0"/>
-                      <a:ext cx="4858744" cy="3288641"/>
+                      <a:ext cx="4572670" cy="2439482"/>
                     </a:xfrm>
                     <a:prstGeom prst="rect">
                       <a:avLst/>
@@ -1151,6 +1225,13 @@
           </wp:inline>
         </w:drawing>
       </w:r>
+      <w:r>
+        <w:rPr>
+          <w:noProof/>
+          <w:lang w:eastAsia="es-CO"/>
+        </w:rPr>
+        <w:t xml:space="preserve"> </w:t>
+      </w:r>
     </w:p>
     <w:p>
       <w:pPr>
@@ -1159,12 +1240,12 @@
           <w:u w:val="single"/>
         </w:rPr>
       </w:pPr>
-      <w:bookmarkStart w:id="8" w:name="_Toc468113395"/>
+      <w:bookmarkStart w:id="7" w:name="_Toc468113395"/>
       <w:r>
         <w:lastRenderedPageBreak/>
         <w:t>Vista</w:t>
       </w:r>
-      <w:bookmarkEnd w:id="8"/>
+      <w:bookmarkEnd w:id="7"/>
     </w:p>
     <w:p>
       <w:pPr>
@@ -1188,10 +1269,7 @@
         <w:t>“</w:t>
       </w:r>
       <w:r>
-        <w:t>ETDH</w:t>
-      </w:r>
-      <w:r>
-        <w:t xml:space="preserve"> </w:t>
+        <w:t xml:space="preserve">PAD </w:t>
       </w:r>
       <w:r>
         <w:t>Vista</w:t>
@@ -1200,7 +1278,13 @@
         <w:t>”</w:t>
       </w:r>
       <w:r>
-        <w:t xml:space="preserve">. En esta se ha configurado </w:t>
+        <w:t>. En esta se ha</w:t>
+      </w:r>
+      <w:r>
+        <w:t>n</w:t>
+      </w:r>
+      <w:r>
+        <w:t xml:space="preserve"> configurado </w:t>
       </w:r>
       <w:r>
         <w:t>todos los paneles de contenido utilizados para visualizar el contenido del edusitio</w:t>
@@ -1260,10 +1344,10 @@
                 <w:lang w:eastAsia="es-CO"/>
               </w:rPr>
               <w:drawing>
-                <wp:inline distT="0" distB="0" distL="0" distR="0" wp14:anchorId="60AD055E" wp14:editId="41FE67CE">
-                  <wp:extent cx="3807280" cy="3319631"/>
-                  <wp:effectExtent l="0" t="0" r="3175" b="0"/>
-                  <wp:docPr id="1" name="Imagen 1"/>
+                <wp:inline distT="0" distB="0" distL="0" distR="0" wp14:anchorId="44A3F101" wp14:editId="5EBBE003">
+                  <wp:extent cx="3917950" cy="3179400"/>
+                  <wp:effectExtent l="0" t="0" r="6350" b="2540"/>
+                  <wp:docPr id="4" name="Imagen 4"/>
                   <wp:cNvGraphicFramePr>
                     <a:graphicFrameLocks xmlns:a="http://schemas.openxmlformats.org/drawingml/2006/main" noChangeAspect="1"/>
                   </wp:cNvGraphicFramePr>
@@ -1283,7 +1367,7 @@
                         <pic:spPr>
                           <a:xfrm>
                             <a:off x="0" y="0"/>
-                            <a:ext cx="3830681" cy="3340035"/>
+                            <a:ext cx="3931259" cy="3190200"/>
                           </a:xfrm>
                           <a:prstGeom prst="rect">
                             <a:avLst/>
@@ -1295,11 +1379,6 @@
                 </wp:inline>
               </w:drawing>
             </w:r>
-          </w:p>
-          <w:p>
-            <w:pPr>
-              <w:jc w:val="both"/>
-            </w:pPr>
           </w:p>
         </w:tc>
       </w:tr>
@@ -1321,7 +1400,21 @@
                 <w:noProof/>
                 <w:lang w:eastAsia="es-CO"/>
               </w:rPr>
-              <w:t>El panel “Home Slider”</w:t>
+              <w:t>El panel “</w:t>
+            </w:r>
+            <w:r>
+              <w:rPr>
+                <w:noProof/>
+                <w:lang w:eastAsia="es-CO"/>
+              </w:rPr>
+              <w:t>Contenidos</w:t>
+            </w:r>
+            <w:r>
+              <w:rPr>
+                <w:noProof/>
+                <w:lang w:eastAsia="es-CO"/>
+              </w:rPr>
+              <w:t>”</w:t>
             </w:r>
             <w:r>
               <w:rPr>
@@ -1335,14 +1428,14 @@
                 <w:rFonts w:ascii="Calibri" w:hAnsi="Calibri" w:cs="Calibri"/>
                 <w:color w:val="000000"/>
               </w:rPr>
-              <w:t xml:space="preserve">es mostrado </w:t>
+              <w:t>se muestra el contenido de las noticias y las secciones</w:t>
             </w:r>
             <w:r>
               <w:rPr>
                 <w:noProof/>
                 <w:lang w:eastAsia="es-CO"/>
               </w:rPr>
-              <w:t>como una presentación de diapositivas de las imágenes contenidas en las noticias del edusitio, estas van a aparecer en la página principal.</w:t>
+              <w:t>.</w:t>
             </w:r>
           </w:p>
           <w:p>
@@ -1369,10 +1462,10 @@
                 <w:lang w:eastAsia="es-CO"/>
               </w:rPr>
               <w:drawing>
-                <wp:inline distT="0" distB="0" distL="0" distR="0" wp14:anchorId="77653AF4" wp14:editId="0193AA0A">
-                  <wp:extent cx="3772705" cy="3222891"/>
+                <wp:inline distT="0" distB="0" distL="0" distR="0" wp14:anchorId="7981976B" wp14:editId="7B9AE75E">
+                  <wp:extent cx="3946525" cy="3262872"/>
                   <wp:effectExtent l="0" t="0" r="0" b="0"/>
-                  <wp:docPr id="7" name="Imagen 7"/>
+                  <wp:docPr id="1" name="Imagen 1"/>
                   <wp:cNvGraphicFramePr>
                     <a:graphicFrameLocks xmlns:a="http://schemas.openxmlformats.org/drawingml/2006/main" noChangeAspect="1"/>
                   </wp:cNvGraphicFramePr>
@@ -1392,7 +1485,7 @@
                         <pic:spPr>
                           <a:xfrm>
                             <a:off x="0" y="0"/>
-                            <a:ext cx="3804021" cy="3249643"/>
+                            <a:ext cx="3959982" cy="3273998"/>
                           </a:xfrm>
                           <a:prstGeom prst="rect">
                             <a:avLst/>
@@ -1418,16 +1511,31 @@
             </w:pPr>
             <w:r>
               <w:lastRenderedPageBreak/>
-              <w:t xml:space="preserve">El panel “Contenido” está configurado para mostrar la información de los menús, </w:t>
-            </w:r>
-            <w:r>
-              <w:t>carrusel de destacados</w:t>
-            </w:r>
-            <w:r>
-              <w:t xml:space="preserve">, entre otras </w:t>
-            </w:r>
-            <w:r>
-              <w:t>secciones.</w:t>
+              <w:t>El panel “</w:t>
+            </w:r>
+            <w:r>
+              <w:t>Noticias Principal</w:t>
+            </w:r>
+            <w:r>
+              <w:t xml:space="preserve">” </w:t>
+            </w:r>
+            <w:r>
+              <w:t>es el acceso directo para ingresa</w:t>
+            </w:r>
+            <w:r>
+              <w:t>r</w:t>
+            </w:r>
+            <w:r>
+              <w:t xml:space="preserve"> a la noticia desde la página principal, muestra el título, una parte de la noticia</w:t>
+            </w:r>
+            <w:r>
+              <w:t xml:space="preserve"> y</w:t>
+            </w:r>
+            <w:r>
+              <w:t xml:space="preserve"> un enlace “Ver más” que nos permite ver el contenido total de la noticia</w:t>
+            </w:r>
+            <w:r>
+              <w:t>.</w:t>
             </w:r>
           </w:p>
           <w:p>
@@ -1454,10 +1562,10 @@
                 <w:lang w:eastAsia="es-CO"/>
               </w:rPr>
               <w:drawing>
-                <wp:inline distT="0" distB="0" distL="0" distR="0" wp14:anchorId="68E83EF9" wp14:editId="0D6B3F69">
-                  <wp:extent cx="3650890" cy="3198143"/>
-                  <wp:effectExtent l="0" t="0" r="6985" b="2540"/>
-                  <wp:docPr id="8" name="Imagen 8"/>
+                <wp:inline distT="0" distB="0" distL="0" distR="0" wp14:anchorId="1709BA86" wp14:editId="08B88A84">
+                  <wp:extent cx="3943350" cy="3165210"/>
+                  <wp:effectExtent l="0" t="0" r="0" b="0"/>
+                  <wp:docPr id="5" name="Imagen 5"/>
                   <wp:cNvGraphicFramePr>
                     <a:graphicFrameLocks xmlns:a="http://schemas.openxmlformats.org/drawingml/2006/main" noChangeAspect="1"/>
                   </wp:cNvGraphicFramePr>
@@ -1477,7 +1585,7 @@
                         <pic:spPr>
                           <a:xfrm>
                             <a:off x="0" y="0"/>
-                            <a:ext cx="3680783" cy="3224329"/>
+                            <a:ext cx="3962902" cy="3180904"/>
                           </a:xfrm>
                           <a:prstGeom prst="rect">
                             <a:avLst/>
@@ -1522,7 +1630,28 @@
           <w:noProof/>
           <w:lang w:eastAsia="es-CO"/>
         </w:rPr>
-        <w:t>n</w:t>
+        <w:t xml:space="preserve">l </w:t>
+      </w:r>
+      <w:r>
+        <w:rPr>
+          <w:noProof/>
+          <w:lang w:eastAsia="es-CO"/>
+        </w:rPr>
+        <w:t>panel “</w:t>
+      </w:r>
+      <w:r>
+        <w:rPr>
+          <w:noProof/>
+          <w:lang w:eastAsia="es-CO"/>
+        </w:rPr>
+        <w:t>Pie de página principal</w:t>
+      </w:r>
+      <w:r>
+        <w:rPr>
+          <w:noProof/>
+          <w:lang w:eastAsia="es-CO"/>
+        </w:rPr>
+        <w:t xml:space="preserve"> conteniene</w:t>
       </w:r>
       <w:r>
         <w:rPr>
@@ -1532,60 +1661,7 @@
         <w:t xml:space="preserve"> </w:t>
       </w:r>
       <w:r>
-        <w:rPr>
-          <w:noProof/>
-          <w:lang w:eastAsia="es-CO"/>
-        </w:rPr>
-        <w:t xml:space="preserve">el </w:t>
-      </w:r>
-      <w:r>
-        <w:rPr>
-          <w:noProof/>
-          <w:lang w:eastAsia="es-CO"/>
-        </w:rPr>
-        <w:t>panel “</w:t>
-      </w:r>
-      <w:r>
-        <w:rPr>
-          <w:noProof/>
-          <w:lang w:eastAsia="es-CO"/>
-        </w:rPr>
-        <w:t>Carrusel Destacados</w:t>
-      </w:r>
-      <w:r>
-        <w:rPr>
-          <w:noProof/>
-          <w:lang w:eastAsia="es-CO"/>
-        </w:rPr>
-        <w:t xml:space="preserve">” se muestran </w:t>
-      </w:r>
-      <w:r>
-        <w:rPr>
-          <w:noProof/>
-          <w:lang w:eastAsia="es-CO"/>
-        </w:rPr>
-        <w:t>los accesos directos al boletín, chat, foro y programas d</w:t>
-      </w:r>
-      <w:r>
-        <w:rPr>
-          <w:noProof/>
-          <w:lang w:eastAsia="es-CO"/>
-        </w:rPr>
-        <w:t xml:space="preserve">e ETDH, </w:t>
-      </w:r>
-      <w:r>
-        <w:rPr>
-          <w:rFonts w:ascii="Calibri" w:hAnsi="Calibri" w:cs="Calibri"/>
-          <w:color w:val="000000"/>
-        </w:rPr>
-        <w:t>para ver su contenido completo</w:t>
-      </w:r>
-      <w:r>
-        <w:rPr>
-          <w:noProof/>
-          <w:lang w:eastAsia="es-CO"/>
-        </w:rPr>
-        <w:t>, haga clic sobre uno de ellos</w:t>
+        <w:t>la imagen del pie de página de la página principal</w:t>
       </w:r>
       <w:r>
         <w:rPr>
@@ -1609,10 +1685,10 @@
           <w:lang w:eastAsia="es-CO"/>
         </w:rPr>
         <w:drawing>
-          <wp:inline distT="0" distB="0" distL="0" distR="0" wp14:anchorId="1C5BF276" wp14:editId="352919BA">
-            <wp:extent cx="4109135" cy="3548418"/>
-            <wp:effectExtent l="0" t="0" r="5715" b="0"/>
-            <wp:docPr id="16" name="Imagen 16"/>
+          <wp:inline distT="0" distB="0" distL="0" distR="0" wp14:anchorId="130C8079" wp14:editId="6B6351E2">
+            <wp:extent cx="4543425" cy="3711648"/>
+            <wp:effectExtent l="0" t="0" r="0" b="3175"/>
+            <wp:docPr id="9" name="Imagen 9"/>
             <wp:cNvGraphicFramePr>
               <a:graphicFrameLocks xmlns:a="http://schemas.openxmlformats.org/drawingml/2006/main" noChangeAspect="1"/>
             </wp:cNvGraphicFramePr>
@@ -1632,7 +1708,7 @@
                   <pic:spPr>
                     <a:xfrm>
                       <a:off x="0" y="0"/>
-                      <a:ext cx="4180721" cy="3610236"/>
+                      <a:ext cx="4565862" cy="3729977"/>
                     </a:xfrm>
                     <a:prstGeom prst="rect">
                       <a:avLst/>
@@ -1644,6 +1720,8 @@
           </wp:inline>
         </w:drawing>
       </w:r>
+      <w:bookmarkStart w:id="8" w:name="_GoBack"/>
+      <w:bookmarkEnd w:id="8"/>
     </w:p>
     <w:p>
       <w:pPr>
@@ -3804,7 +3882,7 @@
   <w:style w:type="paragraph" w:default="1" w:styleId="Normal">
     <w:name w:val="Normal"/>
     <w:qFormat/>
-    <w:rsid w:val="00E71DA1"/>
+    <w:rsid w:val="0036238C"/>
   </w:style>
   <w:style w:type="paragraph" w:styleId="Ttulo1">
     <w:name w:val="heading 1"/>
@@ -4371,7 +4449,7 @@
 </file>
 
 <file path=customXml/itemProps1.xml><?xml version="1.0" encoding="utf-8"?>
-<ds:datastoreItem xmlns:ds="http://schemas.openxmlformats.org/officeDocument/2006/customXml" ds:itemID="{1426795E-42C5-4FB6-9FA3-1DF42D91A17F}">
+<ds:datastoreItem xmlns:ds="http://schemas.openxmlformats.org/officeDocument/2006/customXml" ds:itemID="{543B16B3-FBE8-4E8C-919A-88911F163062}">
   <ds:schemaRefs>
     <ds:schemaRef ds:uri="http://schemas.openxmlformats.org/officeDocument/2006/bibliography"/>
   </ds:schemaRefs>

</xml_diff>